<commit_message>
Changed sac trawl to daily average and re-ran analysis
</commit_message>
<xml_diff>
--- a/data_analysis.docx
+++ b/data_analysis.docx
@@ -47,7 +47,7 @@
         <w:pStyle w:val="Date"/>
       </w:pPr>
       <w:r>
-        <w:t xml:space="preserve">2022-08-24</w:t>
+        <w:t xml:space="preserve">2022-09-22</w:t>
       </w:r>
     </w:p>
     <w:bookmarkStart w:id="57" w:name="Xabee820fd1a22efe63d1794b564a40aeeea5d10"/>
@@ -129,179 +129,6 @@
           <w:rStyle w:val="NormalTok"/>
         </w:rPr>
         <w:t xml:space="preserve">)</w:t>
-      </w:r>
-      <w:r>
-        <w:br/>
-      </w:r>
-      <w:r>
-        <w:br/>
-      </w:r>
-      <w:r>
-        <w:rPr>
-          <w:rStyle w:val="FunctionTok"/>
-        </w:rPr>
-        <w:t xml:space="preserve">str</w:t>
-      </w:r>
-      <w:r>
-        <w:rPr>
-          <w:rStyle w:val="NormalTok"/>
-        </w:rPr>
-        <w:t xml:space="preserve">(monthly_data)</w:t>
-      </w:r>
-    </w:p>
-    <w:p>
-      <w:pPr>
-        <w:pStyle w:val="SourceCode"/>
-      </w:pPr>
-      <w:r>
-        <w:rPr>
-          <w:rStyle w:val="VerbatimChar"/>
-        </w:rPr>
-        <w:t xml:space="preserve">## 'data.frame':    336 obs. of  16 variables:</w:t>
-      </w:r>
-      <w:r>
-        <w:br/>
-      </w:r>
-      <w:r>
-        <w:rPr>
-          <w:rStyle w:val="VerbatimChar"/>
-        </w:rPr>
-        <w:t xml:space="preserve">##  $ year                   : int  1993 1993 1993 1993 1993 1993 1993 1993 1993 1993 ...</w:t>
-      </w:r>
-      <w:r>
-        <w:br/>
-      </w:r>
-      <w:r>
-        <w:rPr>
-          <w:rStyle w:val="VerbatimChar"/>
-        </w:rPr>
-        <w:t xml:space="preserve">##  $ month                  : int  1 2 3 4 5 6 7 8 9 10 ...</w:t>
-      </w:r>
-      <w:r>
-        <w:br/>
-      </w:r>
-      <w:r>
-        <w:rPr>
-          <w:rStyle w:val="VerbatimChar"/>
-        </w:rPr>
-        <w:t xml:space="preserve">##  $ sac_flow               : num  48261 48596 49339 43213 24955 ...</w:t>
-      </w:r>
-      <w:r>
-        <w:br/>
-      </w:r>
-      <w:r>
-        <w:rPr>
-          <w:rStyle w:val="VerbatimChar"/>
-        </w:rPr>
-        <w:t xml:space="preserve">##  $ san_joaquin_flow       : num  4120 3035 2702 3421 3610 ...</w:t>
-      </w:r>
-      <w:r>
-        <w:br/>
-      </w:r>
-      <w:r>
-        <w:rPr>
-          <w:rStyle w:val="VerbatimChar"/>
-        </w:rPr>
-        <w:t xml:space="preserve">##  $ export                 : num  11671 9331 6037 5757 3497 ...</w:t>
-      </w:r>
-      <w:r>
-        <w:br/>
-      </w:r>
-      <w:r>
-        <w:rPr>
-          <w:rStyle w:val="VerbatimChar"/>
-        </w:rPr>
-        <w:t xml:space="preserve">##  $ delta_outflow          : num  57886 55022 63969 44296 25188 ...</w:t>
-      </w:r>
-      <w:r>
-        <w:br/>
-      </w:r>
-      <w:r>
-        <w:rPr>
-          <w:rStyle w:val="VerbatimChar"/>
-        </w:rPr>
-        <w:t xml:space="preserve">##  $ omr_flow_extrap        : num  -8014 -6461 -3668 -3202 -836 ...</w:t>
-      </w:r>
-      <w:r>
-        <w:br/>
-      </w:r>
-      <w:r>
-        <w:rPr>
-          <w:rStyle w:val="VerbatimChar"/>
-        </w:rPr>
-        <w:t xml:space="preserve">##  $ winter_lad_loss        : num  82.55 44.96 4.03 2.01 0 ...</w:t>
-      </w:r>
-      <w:r>
-        <w:br/>
-      </w:r>
-      <w:r>
-        <w:rPr>
-          <w:rStyle w:val="VerbatimChar"/>
-        </w:rPr>
-        <w:t xml:space="preserve">##  $ winter_expanded_salvage: num  18.89 12.61 2.58 1.13 0 ...</w:t>
-      </w:r>
-      <w:r>
-        <w:br/>
-      </w:r>
-      <w:r>
-        <w:rPr>
-          <w:rStyle w:val="VerbatimChar"/>
-        </w:rPr>
-        <w:t xml:space="preserve">##  $ spring_lad_loss        : num  0 0 2.78 186.76 242.57 ...</w:t>
-      </w:r>
-      <w:r>
-        <w:br/>
-      </w:r>
-      <w:r>
-        <w:rPr>
-          <w:rStyle w:val="VerbatimChar"/>
-        </w:rPr>
-        <w:t xml:space="preserve">##  $ spring_expanded_salvage: num  0 0 1.68 110.13 139.77 ...</w:t>
-      </w:r>
-      <w:r>
-        <w:br/>
-      </w:r>
-      <w:r>
-        <w:rPr>
-          <w:rStyle w:val="VerbatimChar"/>
-        </w:rPr>
-        <w:t xml:space="preserve">##  $ sac_trawl_wr_count     : num  3.875 2.667 6.565 0.143 0 ...</w:t>
-      </w:r>
-      <w:r>
-        <w:br/>
-      </w:r>
-      <w:r>
-        <w:rPr>
-          <w:rStyle w:val="VerbatimChar"/>
-        </w:rPr>
-        <w:t xml:space="preserve">##  $ sac_trawl_sample_size  : num  8.62 9.33 9.78 9.76 9.95 ...</w:t>
-      </w:r>
-      <w:r>
-        <w:br/>
-      </w:r>
-      <w:r>
-        <w:rPr>
-          <w:rStyle w:val="VerbatimChar"/>
-        </w:rPr>
-        <w:t xml:space="preserve">##  $ sac_trawl_sr_count     : num  0 0 5.13 73.05 2.9 ...</w:t>
-      </w:r>
-      <w:r>
-        <w:br/>
-      </w:r>
-      <w:r>
-        <w:rPr>
-          <w:rStyle w:val="VerbatimChar"/>
-        </w:rPr>
-        <w:t xml:space="preserve">##  $ sac_trawl_wr_cpue      : num  0.4241 0.2886 0.6764 0.0143 0 ...</w:t>
-      </w:r>
-      <w:r>
-        <w:br/>
-      </w:r>
-      <w:r>
-        <w:rPr>
-          <w:rStyle w:val="VerbatimChar"/>
-        </w:rPr>
-        <w:t xml:space="preserve">##  $ sac_trawl_sr_cpue      : num  0 0 0.53 7.56 0.29 ...</w:t>
       </w:r>
     </w:p>
     <w:bookmarkEnd w:id="20"/>
@@ -1531,7 +1358,7 @@
         <w:rPr>
           <w:rStyle w:val="VerbatimChar"/>
         </w:rPr>
-        <w:t xml:space="preserve">##            3.119324           25.238260           10.548374           31.944030 </w:t>
+        <w:t xml:space="preserve">##            3.119323           25.239984           10.549042           31.946145 </w:t>
       </w:r>
       <w:r>
         <w:br/>
@@ -1549,7 +1376,7 @@
         <w:rPr>
           <w:rStyle w:val="VerbatimChar"/>
         </w:rPr>
-        <w:t xml:space="preserve">##            1.405092</w:t>
+        <w:t xml:space="preserve">##            1.405114</w:t>
       </w:r>
     </w:p>
     <w:p>
@@ -2204,7 +2031,7 @@
         <w:rPr>
           <w:rStyle w:val="VerbatimChar"/>
         </w:rPr>
-        <w:t xml:space="preserve">##            3.382381           26.180925            9.398553           29.221926 </w:t>
+        <w:t xml:space="preserve">##            3.382410           26.182536            9.399063           29.224090 </w:t>
       </w:r>
       <w:r>
         <w:br/>
@@ -2222,7 +2049,7 @@
         <w:rPr>
           <w:rStyle w:val="VerbatimChar"/>
         </w:rPr>
-        <w:t xml:space="preserve">##            1.098351</w:t>
+        <w:t xml:space="preserve">##            1.098350</w:t>
       </w:r>
     </w:p>
     <w:p>

</xml_diff>